<commit_message>
Previous coups vs time to last coup
</commit_message>
<xml_diff>
--- a/_site/ps/coups_and_autocoups.docx
+++ b/_site/ps/coups_and_autocoups.docx
@@ -10385,61 +10385,67 @@
         <w:pStyle w:val="FirstParagraph"/>
       </w:pPr>
       <w:r>
-        <w:t xml:space="preserve">In the selection model (Model 1), military and personalist regimes show</w:t>
-      </w:r>
-      <w:r>
-        <w:t xml:space="preserve"> </w:t>
-      </w:r>
-      <w:r>
-        <w:t xml:space="preserve">significant positive coefficients at the 1% level, indicating they are more</w:t>
-      </w:r>
-      <w:r>
-        <w:t xml:space="preserve"> </w:t>
-      </w:r>
-      <w:r>
-        <w:t xml:space="preserve">likely to experience coup attempts compared to dominant-party regimes, holding</w:t>
-      </w:r>
-      <w:r>
-        <w:t xml:space="preserve"> </w:t>
-      </w:r>
-      <w:r>
-        <w:t xml:space="preserve">other factors constant. Military regimes have a stronger positive effect on coup</w:t>
-      </w:r>
-      <w:r>
-        <w:t xml:space="preserve"> </w:t>
-      </w:r>
-      <w:r>
-        <w:t xml:space="preserve">attempts than personalist regimes. Monarch regimes also display a similar effect</w:t>
-      </w:r>
-      <w:r>
-        <w:t xml:space="preserve"> </w:t>
-      </w:r>
-      <w:r>
-        <w:t xml:space="preserve">to personalist regimes, as monarchies are a subset of personalist regimes with</w:t>
-      </w:r>
-      <w:r>
-        <w:t xml:space="preserve"> </w:t>
-      </w:r>
-      <w:r>
-        <w:t xml:space="preserve">royal titles. This finding aligns with theoretical expectations regarding the</w:t>
-      </w:r>
-      <w:r>
-        <w:t xml:space="preserve"> </w:t>
-      </w:r>
-      <w:r>
-        <w:t xml:space="preserve">internal power struggles within military juntas and the succession</w:t>
-      </w:r>
-      <w:r>
-        <w:t xml:space="preserve"> </w:t>
-      </w:r>
-      <w:r>
-        <w:t xml:space="preserve">vulnerabilities in personalist regimes, highlighting the importance of regime</w:t>
-      </w:r>
-      <w:r>
-        <w:t xml:space="preserve"> </w:t>
-      </w:r>
-      <w:r>
-        <w:t xml:space="preserve">structure in understanding coup likelihood.</w:t>
+        <w:t xml:space="preserve">In the selection model (Model 1), military and personalist regimes exhibit</w:t>
+      </w:r>
+      <w:r>
+        <w:t xml:space="preserve"> </w:t>
+      </w:r>
+      <w:r>
+        <w:t xml:space="preserve">significant positive coefficients at the 1% level, indicating a higher likelihood</w:t>
+      </w:r>
+      <w:r>
+        <w:t xml:space="preserve"> </w:t>
+      </w:r>
+      <w:r>
+        <w:t xml:space="preserve">of experiencing coup attempts compared to dominant-party regimes. Specifically,</w:t>
+      </w:r>
+      <w:r>
+        <w:t xml:space="preserve"> </w:t>
+      </w:r>
+      <w:r>
+        <w:t xml:space="preserve">military regimes are, on average, 7% more likely to encounter coups than</w:t>
+      </w:r>
+      <w:r>
+        <w:t xml:space="preserve"> </w:t>
+      </w:r>
+      <w:r>
+        <w:t xml:space="preserve">dominant-party regimes, while personalist regimes are 2% more likely, holding</w:t>
+      </w:r>
+      <w:r>
+        <w:t xml:space="preserve"> </w:t>
+      </w:r>
+      <w:r>
+        <w:t xml:space="preserve">other factors constant. Monarch regimes also display a positive effect similar to</w:t>
+      </w:r>
+      <w:r>
+        <w:t xml:space="preserve"> </w:t>
+      </w:r>
+      <w:r>
+        <w:t xml:space="preserve">personalist regimes, reflecting the fact that monarchies are a subset of</w:t>
+      </w:r>
+      <w:r>
+        <w:t xml:space="preserve"> </w:t>
+      </w:r>
+      <w:r>
+        <w:t xml:space="preserve">personalist regimes with royal titles. This finding aligns with theoretical</w:t>
+      </w:r>
+      <w:r>
+        <w:t xml:space="preserve"> </w:t>
+      </w:r>
+      <w:r>
+        <w:t xml:space="preserve">expectations regarding the internal power struggles within military juntas and</w:t>
+      </w:r>
+      <w:r>
+        <w:t xml:space="preserve"> </w:t>
+      </w:r>
+      <w:r>
+        <w:t xml:space="preserve">the succession vulnerabilities in personalist regimes, underscoring the</w:t>
+      </w:r>
+      <w:r>
+        <w:t xml:space="preserve"> </w:t>
+      </w:r>
+      <w:r>
+        <w:t xml:space="preserve">importance of regime structure in understanding coup likelihood.</w:t>
       </w:r>
     </w:p>
     <w:p>
@@ -10447,63 +10453,85 @@
         <w:pStyle w:val="BodyText"/>
       </w:pPr>
       <w:r>
-        <w:t xml:space="preserve">Control variables also exhibit expected effects. Stronger economic performance,</w:t>
-      </w:r>
-      <w:r>
-        <w:t xml:space="preserve"> </w:t>
-      </w:r>
-      <w:r>
-        <w:t xml:space="preserve">indicated by higher economic growth rates and GDP per capita levels, correlates</w:t>
-      </w:r>
-      <w:r>
-        <w:t xml:space="preserve"> </w:t>
-      </w:r>
-      <w:r>
-        <w:t xml:space="preserve">with a lower risk of coup attempts, suggesting that economic stability reduces</w:t>
-      </w:r>
-      <w:r>
-        <w:t xml:space="preserve"> </w:t>
-      </w:r>
-      <w:r>
-        <w:t xml:space="preserve">coup incentives. Among these, the economic trend has a more pronounced negative</w:t>
-      </w:r>
-      <w:r>
-        <w:t xml:space="preserve"> </w:t>
-      </w:r>
-      <w:r>
-        <w:t xml:space="preserve">effect on coup attempts than GDP per capita.</w:t>
-      </w:r>
-    </w:p>
-    <w:p>
-      <w:pPr>
-        <w:pStyle w:val="BodyText"/>
-      </w:pPr>
-      <w:r>
-        <w:t xml:space="preserve">Political violence has a positive and significant effect on coup attempts,</w:t>
-      </w:r>
-      <w:r>
-        <w:t xml:space="preserve"> </w:t>
-      </w:r>
-      <w:r>
-        <w:t xml:space="preserve">indicating that higher levels of instability increase the likelihood of coups.</w:t>
-      </w:r>
-      <w:r>
-        <w:t xml:space="preserve"> </w:t>
-      </w:r>
-      <w:r>
-        <w:t xml:space="preserve">The positive coefficient for previous coups suggests an copycat effect from</w:t>
-      </w:r>
-      <w:r>
-        <w:t xml:space="preserve"> </w:t>
-      </w:r>
-      <w:r>
-        <w:t xml:space="preserve">earlier examples. However, the significance of political violence and previous</w:t>
-      </w:r>
-      <w:r>
-        <w:t xml:space="preserve"> </w:t>
-      </w:r>
-      <w:r>
-        <w:t xml:space="preserve">coups is less substantial.</w:t>
+        <w:t xml:space="preserve">Control variables also show effects in the expected directions. Stronger economic</w:t>
+      </w:r>
+      <w:r>
+        <w:t xml:space="preserve"> </w:t>
+      </w:r>
+      <w:r>
+        <w:t xml:space="preserve">performance, as indicated by higher economic growth trends and GDP per capita</w:t>
+      </w:r>
+      <w:r>
+        <w:t xml:space="preserve"> </w:t>
+      </w:r>
+      <w:r>
+        <w:t xml:space="preserve">levels, correlates with a lower risk of coup attempts. This suggests that better</w:t>
+      </w:r>
+      <w:r>
+        <w:t xml:space="preserve"> </w:t>
+      </w:r>
+      <w:r>
+        <w:t xml:space="preserve">economic performance and relatively higher living standards diminish the</w:t>
+      </w:r>
+      <w:r>
+        <w:t xml:space="preserve"> </w:t>
+      </w:r>
+      <w:r>
+        <w:t xml:space="preserve">incentives for coups. Political violence has a positive and significant effect on</w:t>
+      </w:r>
+      <w:r>
+        <w:t xml:space="preserve"> </w:t>
+      </w:r>
+      <w:r>
+        <w:t xml:space="preserve">coup attempts, indicating that higher levels of instability increase the</w:t>
+      </w:r>
+      <w:r>
+        <w:t xml:space="preserve"> </w:t>
+      </w:r>
+      <w:r>
+        <w:t xml:space="preserve">likelihood of coups. The positive coefficient for the number of previous coups</w:t>
+      </w:r>
+      <w:r>
+        <w:t xml:space="preserve"> </w:t>
+      </w:r>
+      <w:r>
+        <w:t xml:space="preserve">suggests a</w:t>
+      </w:r>
+      <w:r>
+        <w:t xml:space="preserve"> </w:t>
+      </w:r>
+      <w:r>
+        <w:t xml:space="preserve">“</w:t>
+      </w:r>
+      <w:r>
+        <w:t xml:space="preserve">copycat</w:t>
+      </w:r>
+      <w:r>
+        <w:t xml:space="preserve">”</w:t>
+      </w:r>
+      <w:r>
+        <w:t xml:space="preserve"> </w:t>
+      </w:r>
+      <w:r>
+        <w:t xml:space="preserve">effect from earlier examples. However, the control variables</w:t>
+      </w:r>
+      <w:r>
+        <w:t xml:space="preserve"> </w:t>
+      </w:r>
+      <w:r>
+        <w:t xml:space="preserve">are less substantial in predicting coup attempts, as a one-unit increase in these</w:t>
+      </w:r>
+      <w:r>
+        <w:t xml:space="preserve"> </w:t>
+      </w:r>
+      <w:r>
+        <w:t xml:space="preserve">factors’ value results in less than a 1% increase in coup probability, ceteris</w:t>
+      </w:r>
+      <w:r>
+        <w:t xml:space="preserve"> </w:t>
+      </w:r>
+      <w:r>
+        <w:t xml:space="preserve">paribus.</w:t>
       </w:r>
     </w:p>
     <w:bookmarkEnd w:id="51"/>

</xml_diff>